<commit_message>
HPCDATAMGM-2088 - updated design doc
</commit_message>
<xml_diff>
--- a/doc/development/HPCDATAMGM-2088 - External Archive Auto-Tiering.docx
+++ b/doc/development/HPCDATAMGM-2088 - External Archive Auto-Tiering.docx
@@ -2652,13 +2652,7 @@
         <w:t xml:space="preserve">The task will obtain a list of HPC data management configurations which are to be included in auto-tiering scan. </w:t>
       </w:r>
       <w:r>
-        <w:t xml:space="preserve">The new </w:t>
-      </w:r>
-      <w:r>
-        <w:t>S3_TIERING_ARCHIVE_CONFIGURATION_ID</w:t>
-      </w:r>
-      <w:r>
-        <w:t xml:space="preserve"> column will be used to identify the configurations which have auto-tiering enabled.</w:t>
+        <w:t>The new S3_TIERING_ARCHIVE_CONFIGURATION_ID column will be used to identify the configurations which have auto-tiering enabled.</w:t>
       </w:r>
     </w:p>
     <w:p>
@@ -3044,8 +3038,6 @@
       </w:r>
       <w:r>
         <w:br/>
-      </w:r>
-      <w:r>
         <w:t>A new API will be developed to enable kicking off the auto-tiering process on-demand. It will call the same business service of the scheduler to get the process started.</w:t>
       </w:r>
     </w:p>
@@ -3251,17 +3243,46 @@
     </w:p>
     <w:p>
       <w:pPr>
+        <w:pStyle w:val="Heading5"/>
+      </w:pPr>
+      <w:r>
+        <w:t>Quer</w:t>
+      </w:r>
+      <w:r>
+        <w:t>y</w:t>
+      </w:r>
+      <w:r>
+        <w:t xml:space="preserve"> to identify the list </w:t>
+      </w:r>
+      <w:proofErr w:type="gramStart"/>
+      <w:r>
+        <w:t>of</w:t>
+      </w:r>
+      <w:r>
+        <w:t xml:space="preserve"> </w:t>
+      </w:r>
+      <w:r>
+        <w:t xml:space="preserve"> individual</w:t>
+      </w:r>
+      <w:proofErr w:type="gramEnd"/>
+      <w:r>
+        <w:t xml:space="preserve"> </w:t>
+      </w:r>
+      <w:r>
+        <w:t>files due for auto-tiering</w:t>
+      </w:r>
+    </w:p>
+    <w:p>
+      <w:pPr>
         <w:ind w:left="576"/>
-      </w:pPr>
-      <w:r>
-        <w:t xml:space="preserve">The Trino Query to identify </w:t>
-      </w:r>
-      <w:r>
-        <w:t>the files is the following:</w:t>
-      </w:r>
-      <w:r>
-        <w:br/>
-      </w:r>
+        <w:rPr>
+          <w:rFonts w:ascii="Courier New" w:hAnsi="Courier New" w:cs="Courier New"/>
+          <w:color w:val="3B2322"/>
+          <w:kern w:val="0"/>
+          <w:sz w:val="24"/>
+          <w:szCs w:val="24"/>
+        </w:rPr>
+      </w:pPr>
       <w:r>
         <w:rPr>
           <w:rFonts w:ascii="Courier-Bold" w:hAnsi="Courier-Bold" w:cs="Courier-Bold"/>
@@ -3293,9 +3314,53 @@
           <w:sz w:val="24"/>
           <w:szCs w:val="24"/>
         </w:rPr>
-        <w:t>parent_path</w:t>
+        <w:t>search_path</w:t>
       </w:r>
       <w:proofErr w:type="spellEnd"/>
+      <w:r>
+        <w:rPr>
+          <w:rFonts w:ascii="Courier New" w:hAnsi="Courier New" w:cs="Courier New"/>
+          <w:color w:val="3B2322"/>
+          <w:kern w:val="0"/>
+          <w:sz w:val="24"/>
+          <w:szCs w:val="24"/>
+        </w:rPr>
+        <w:t xml:space="preserve"> || name </w:t>
+      </w:r>
+      <w:r>
+        <w:rPr>
+          <w:rFonts w:ascii="Courier-Bold" w:hAnsi="Courier-Bold" w:cs="Courier-Bold"/>
+          <w:b/>
+          <w:bCs/>
+          <w:color w:val="802A19"/>
+          <w:kern w:val="0"/>
+          <w:sz w:val="24"/>
+          <w:szCs w:val="24"/>
+        </w:rPr>
+        <w:t>as</w:t>
+      </w:r>
+      <w:r>
+        <w:rPr>
+          <w:rFonts w:ascii="Courier New" w:hAnsi="Courier New" w:cs="Courier New"/>
+          <w:color w:val="3B2322"/>
+          <w:kern w:val="0"/>
+          <w:sz w:val="24"/>
+          <w:szCs w:val="24"/>
+        </w:rPr>
+        <w:t xml:space="preserve"> </w:t>
+      </w:r>
+      <w:r>
+        <w:rPr>
+          <w:rFonts w:ascii="Courier-Bold" w:hAnsi="Courier-Bold" w:cs="Courier-Bold"/>
+          <w:b/>
+          <w:bCs/>
+          <w:color w:val="802A19"/>
+          <w:kern w:val="0"/>
+          <w:sz w:val="24"/>
+          <w:szCs w:val="24"/>
+        </w:rPr>
+        <w:t>path</w:t>
+      </w:r>
       <w:r>
         <w:rPr>
           <w:rFonts w:ascii="Courier New" w:hAnsi="Courier New" w:cs="Courier New"/>
@@ -3315,7 +3380,7 @@
           <w:sz w:val="24"/>
           <w:szCs w:val="24"/>
         </w:rPr>
-        <w:t>search_path</w:t>
+        <w:t>at_timezone</w:t>
       </w:r>
       <w:proofErr w:type="spellEnd"/>
       <w:r>
@@ -3326,7 +3391,29 @@
           <w:sz w:val="24"/>
           <w:szCs w:val="24"/>
         </w:rPr>
-        <w:t xml:space="preserve">, name, </w:t>
+        <w:t>(</w:t>
+      </w:r>
+      <w:proofErr w:type="spellStart"/>
+      <w:r>
+        <w:rPr>
+          <w:rFonts w:ascii="Courier New" w:hAnsi="Courier New" w:cs="Courier New"/>
+          <w:color w:val="3B2322"/>
+          <w:kern w:val="0"/>
+          <w:sz w:val="24"/>
+          <w:szCs w:val="24"/>
+        </w:rPr>
+        <w:t>with_timezone</w:t>
+      </w:r>
+      <w:proofErr w:type="spellEnd"/>
+      <w:r>
+        <w:rPr>
+          <w:rFonts w:ascii="Courier New" w:hAnsi="Courier New" w:cs="Courier New"/>
+          <w:color w:val="3B2322"/>
+          <w:kern w:val="0"/>
+          <w:sz w:val="24"/>
+          <w:szCs w:val="24"/>
+        </w:rPr>
+        <w:t>(</w:t>
       </w:r>
       <w:proofErr w:type="spellStart"/>
       <w:r>
@@ -3338,6 +3425,112 @@
           <w:szCs w:val="24"/>
         </w:rPr>
         <w:t>atime</w:t>
+      </w:r>
+      <w:proofErr w:type="spellEnd"/>
+      <w:r>
+        <w:rPr>
+          <w:rFonts w:ascii="Courier New" w:hAnsi="Courier New" w:cs="Courier New"/>
+          <w:color w:val="3B2322"/>
+          <w:kern w:val="0"/>
+          <w:sz w:val="24"/>
+          <w:szCs w:val="24"/>
+        </w:rPr>
+        <w:t xml:space="preserve">, </w:t>
+      </w:r>
+      <w:r>
+        <w:rPr>
+          <w:rFonts w:ascii="Courier New" w:hAnsi="Courier New" w:cs="Courier New"/>
+          <w:color w:val="149802"/>
+          <w:kern w:val="0"/>
+          <w:sz w:val="24"/>
+          <w:szCs w:val="24"/>
+        </w:rPr>
+        <w:t>'UTC'</w:t>
+      </w:r>
+      <w:r>
+        <w:rPr>
+          <w:rFonts w:ascii="Courier New" w:hAnsi="Courier New" w:cs="Courier New"/>
+          <w:color w:val="3B2322"/>
+          <w:kern w:val="0"/>
+          <w:sz w:val="24"/>
+          <w:szCs w:val="24"/>
+        </w:rPr>
+        <w:t xml:space="preserve">), </w:t>
+      </w:r>
+      <w:r>
+        <w:rPr>
+          <w:rFonts w:ascii="Courier New" w:hAnsi="Courier New" w:cs="Courier New"/>
+          <w:color w:val="149802"/>
+          <w:kern w:val="0"/>
+          <w:sz w:val="24"/>
+          <w:szCs w:val="24"/>
+        </w:rPr>
+        <w:t>'America/</w:t>
+      </w:r>
+      <w:proofErr w:type="spellStart"/>
+      <w:r>
+        <w:rPr>
+          <w:rFonts w:ascii="Courier New" w:hAnsi="Courier New" w:cs="Courier New"/>
+          <w:color w:val="149802"/>
+          <w:kern w:val="0"/>
+          <w:sz w:val="24"/>
+          <w:szCs w:val="24"/>
+        </w:rPr>
+        <w:t>New_York</w:t>
+      </w:r>
+      <w:proofErr w:type="spellEnd"/>
+      <w:r>
+        <w:rPr>
+          <w:rFonts w:ascii="Courier New" w:hAnsi="Courier New" w:cs="Courier New"/>
+          <w:color w:val="149802"/>
+          <w:kern w:val="0"/>
+          <w:sz w:val="24"/>
+          <w:szCs w:val="24"/>
+        </w:rPr>
+        <w:t>'</w:t>
+      </w:r>
+      <w:r>
+        <w:rPr>
+          <w:rFonts w:ascii="Courier New" w:hAnsi="Courier New" w:cs="Courier New"/>
+          <w:color w:val="3B2322"/>
+          <w:kern w:val="0"/>
+          <w:sz w:val="24"/>
+          <w:szCs w:val="24"/>
+        </w:rPr>
+        <w:t xml:space="preserve">) </w:t>
+      </w:r>
+      <w:r>
+        <w:rPr>
+          <w:rFonts w:ascii="Courier-Bold" w:hAnsi="Courier-Bold" w:cs="Courier-Bold"/>
+          <w:b/>
+          <w:bCs/>
+          <w:color w:val="802A19"/>
+          <w:kern w:val="0"/>
+          <w:sz w:val="24"/>
+          <w:szCs w:val="24"/>
+        </w:rPr>
+        <w:t>as</w:t>
+      </w:r>
+      <w:r>
+        <w:rPr>
+          <w:rFonts w:ascii="Courier New" w:hAnsi="Courier New" w:cs="Courier New"/>
+          <w:color w:val="3B2322"/>
+          <w:kern w:val="0"/>
+          <w:sz w:val="24"/>
+          <w:szCs w:val="24"/>
+        </w:rPr>
+        <w:t xml:space="preserve"> </w:t>
+      </w:r>
+      <w:proofErr w:type="spellStart"/>
+      <w:r>
+        <w:rPr>
+          <w:rFonts w:ascii="Courier New" w:hAnsi="Courier New" w:cs="Courier New"/>
+          <w:color w:val="3B2322"/>
+          <w:kern w:val="0"/>
+          <w:sz w:val="24"/>
+          <w:szCs w:val="24"/>
+        </w:rPr>
+        <w:t>atime_est</w:t>
       </w:r>
       <w:proofErr w:type="spellEnd"/>
       <w:r>
@@ -3392,29 +3585,7 @@
           <w:sz w:val="24"/>
           <w:szCs w:val="24"/>
         </w:rPr>
-        <w:t xml:space="preserve"> </w:t>
-      </w:r>
-      <w:proofErr w:type="spellStart"/>
-      <w:r>
-        <w:rPr>
-          <w:rFonts w:ascii="Courier New" w:hAnsi="Courier New" w:cs="Courier New"/>
-          <w:color w:val="3B2322"/>
-          <w:kern w:val="0"/>
-          <w:sz w:val="24"/>
-          <w:szCs w:val="24"/>
-        </w:rPr>
-        <w:t>vast_big_catalog_table</w:t>
-      </w:r>
-      <w:proofErr w:type="spellEnd"/>
-      <w:r>
-        <w:rPr>
-          <w:rFonts w:ascii="Courier New" w:hAnsi="Courier New" w:cs="Courier New"/>
-          <w:color w:val="3B2322"/>
-          <w:kern w:val="0"/>
-          <w:sz w:val="24"/>
-          <w:szCs w:val="24"/>
-        </w:rPr>
-        <w:t xml:space="preserve"> </w:t>
+        <w:t xml:space="preserve"> "vast-big-catalog-bucket|vast_big_catalog_schema"."vast_big_catalog_table" </w:t>
       </w:r>
       <w:r>
         <w:rPr>
@@ -3490,7 +3661,7 @@
           <w:sz w:val="24"/>
           <w:szCs w:val="24"/>
         </w:rPr>
-        <w:t>'&lt;NFS Base Path&gt;'</w:t>
+        <w:t>'&lt;external-search-path&gt;'</w:t>
       </w:r>
       <w:r>
         <w:rPr>
@@ -4166,7 +4337,7 @@
             </wp:anchor>
           </w:drawing>
         </mc:Choice>
-        <mc:Fallback xmlns:a="http://schemas.openxmlformats.org/drawingml/2006/main" xmlns:arto="http://schemas.microsoft.com/office/word/2006/arto">
+        <mc:Fallback xmlns:arto="http://schemas.microsoft.com/office/word/2006/arto" xmlns:a="http://schemas.openxmlformats.org/drawingml/2006/main">
           <w:pict>
             <v:rect id="Rectangle 72" style="position:absolute;margin-left:0;margin-top:0;width:580.8pt;height:752.4pt;z-index:251661312;visibility:visible;mso-wrap-style:square;mso-width-percent:950;mso-height-percent:950;mso-wrap-distance-left:9pt;mso-wrap-distance-top:0;mso-wrap-distance-right:9pt;mso-wrap-distance-bottom:0;mso-position-horizontal:center;mso-position-horizontal-relative:page;mso-position-vertical:center;mso-position-vertical-relative:page;mso-width-percent:950;mso-height-percent:950;mso-width-relative:page;mso-height-relative:page;v-text-anchor:middle" o:spid="_x0000_s1026" filled="f" strokecolor="#938953 [1614]" strokeweight="1.25pt" w14:anchorId="5C3517D5" o:gfxdata="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">
               <w10:wrap anchorx="page" anchory="page"/>
@@ -6145,6 +6316,92 @@
     </w:lvl>
   </w:abstractNum>
   <w:abstractNum w:abstractNumId="18" w15:restartNumberingAfterBreak="0">
+    <w:nsid w:val="36DA7868"/>
+    <w:multiLevelType w:val="hybridMultilevel"/>
+    <w:tmpl w:val="E5CEB7B8"/>
+    <w:lvl w:ilvl="0" w:tplc="0409000F">
+      <w:start w:val="1"/>
+      <w:numFmt w:val="decimal"/>
+      <w:lvlText w:val="%1."/>
+      <w:lvlJc w:val="left"/>
+      <w:pPr>
+        <w:ind w:left="1296" w:hanging="360"/>
+      </w:pPr>
+    </w:lvl>
+    <w:lvl w:ilvl="1" w:tplc="04090019" w:tentative="1">
+      <w:start w:val="1"/>
+      <w:numFmt w:val="lowerLetter"/>
+      <w:lvlText w:val="%2."/>
+      <w:lvlJc w:val="left"/>
+      <w:pPr>
+        <w:ind w:left="2016" w:hanging="360"/>
+      </w:pPr>
+    </w:lvl>
+    <w:lvl w:ilvl="2" w:tplc="0409001B" w:tentative="1">
+      <w:start w:val="1"/>
+      <w:numFmt w:val="lowerRoman"/>
+      <w:lvlText w:val="%3."/>
+      <w:lvlJc w:val="right"/>
+      <w:pPr>
+        <w:ind w:left="2736" w:hanging="180"/>
+      </w:pPr>
+    </w:lvl>
+    <w:lvl w:ilvl="3" w:tplc="0409000F" w:tentative="1">
+      <w:start w:val="1"/>
+      <w:numFmt w:val="decimal"/>
+      <w:lvlText w:val="%4."/>
+      <w:lvlJc w:val="left"/>
+      <w:pPr>
+        <w:ind w:left="3456" w:hanging="360"/>
+      </w:pPr>
+    </w:lvl>
+    <w:lvl w:ilvl="4" w:tplc="04090019" w:tentative="1">
+      <w:start w:val="1"/>
+      <w:numFmt w:val="lowerLetter"/>
+      <w:lvlText w:val="%5."/>
+      <w:lvlJc w:val="left"/>
+      <w:pPr>
+        <w:ind w:left="4176" w:hanging="360"/>
+      </w:pPr>
+    </w:lvl>
+    <w:lvl w:ilvl="5" w:tplc="0409001B" w:tentative="1">
+      <w:start w:val="1"/>
+      <w:numFmt w:val="lowerRoman"/>
+      <w:lvlText w:val="%6."/>
+      <w:lvlJc w:val="right"/>
+      <w:pPr>
+        <w:ind w:left="4896" w:hanging="180"/>
+      </w:pPr>
+    </w:lvl>
+    <w:lvl w:ilvl="6" w:tplc="0409000F" w:tentative="1">
+      <w:start w:val="1"/>
+      <w:numFmt w:val="decimal"/>
+      <w:lvlText w:val="%7."/>
+      <w:lvlJc w:val="left"/>
+      <w:pPr>
+        <w:ind w:left="5616" w:hanging="360"/>
+      </w:pPr>
+    </w:lvl>
+    <w:lvl w:ilvl="7" w:tplc="04090019" w:tentative="1">
+      <w:start w:val="1"/>
+      <w:numFmt w:val="lowerLetter"/>
+      <w:lvlText w:val="%8."/>
+      <w:lvlJc w:val="left"/>
+      <w:pPr>
+        <w:ind w:left="6336" w:hanging="360"/>
+      </w:pPr>
+    </w:lvl>
+    <w:lvl w:ilvl="8" w:tplc="0409001B" w:tentative="1">
+      <w:start w:val="1"/>
+      <w:numFmt w:val="lowerRoman"/>
+      <w:lvlText w:val="%9."/>
+      <w:lvlJc w:val="right"/>
+      <w:pPr>
+        <w:ind w:left="7056" w:hanging="180"/>
+      </w:pPr>
+    </w:lvl>
+  </w:abstractNum>
+  <w:abstractNum w:abstractNumId="19" w15:restartNumberingAfterBreak="0">
     <w:nsid w:val="3E78C2CE"/>
     <w:multiLevelType w:val="hybridMultilevel"/>
     <w:tmpl w:val="71AEC344"/>
@@ -6230,7 +6487,7 @@
       </w:pPr>
     </w:lvl>
   </w:abstractNum>
-  <w:abstractNum w:abstractNumId="19" w15:restartNumberingAfterBreak="0">
+  <w:abstractNum w:abstractNumId="20" w15:restartNumberingAfterBreak="0">
     <w:nsid w:val="3F4A728C"/>
     <w:multiLevelType w:val="hybridMultilevel"/>
     <w:tmpl w:val="2468349E"/>
@@ -6343,7 +6600,7 @@
       </w:rPr>
     </w:lvl>
   </w:abstractNum>
-  <w:abstractNum w:abstractNumId="20" w15:restartNumberingAfterBreak="0">
+  <w:abstractNum w:abstractNumId="21" w15:restartNumberingAfterBreak="0">
     <w:nsid w:val="408F60CD"/>
     <w:multiLevelType w:val="hybridMultilevel"/>
     <w:tmpl w:val="DF844720"/>
@@ -6429,7 +6686,7 @@
       </w:pPr>
     </w:lvl>
   </w:abstractNum>
-  <w:abstractNum w:abstractNumId="21" w15:restartNumberingAfterBreak="0">
+  <w:abstractNum w:abstractNumId="22" w15:restartNumberingAfterBreak="0">
     <w:nsid w:val="456D3477"/>
     <w:multiLevelType w:val="hybridMultilevel"/>
     <w:tmpl w:val="DB92FBD8"/>
@@ -6542,7 +6799,7 @@
       </w:rPr>
     </w:lvl>
   </w:abstractNum>
-  <w:abstractNum w:abstractNumId="22" w15:restartNumberingAfterBreak="0">
+  <w:abstractNum w:abstractNumId="23" w15:restartNumberingAfterBreak="0">
     <w:nsid w:val="47B5D602"/>
     <w:multiLevelType w:val="hybridMultilevel"/>
     <w:tmpl w:val="FC68E6FE"/>
@@ -6628,7 +6885,7 @@
       </w:pPr>
     </w:lvl>
   </w:abstractNum>
-  <w:abstractNum w:abstractNumId="23" w15:restartNumberingAfterBreak="0">
+  <w:abstractNum w:abstractNumId="24" w15:restartNumberingAfterBreak="0">
     <w:nsid w:val="4B30A8C0"/>
     <w:multiLevelType w:val="hybridMultilevel"/>
     <w:tmpl w:val="85D0E94C"/>
@@ -6741,7 +6998,7 @@
       </w:rPr>
     </w:lvl>
   </w:abstractNum>
-  <w:abstractNum w:abstractNumId="24" w15:restartNumberingAfterBreak="0">
+  <w:abstractNum w:abstractNumId="25" w15:restartNumberingAfterBreak="0">
     <w:nsid w:val="4D191F75"/>
     <w:multiLevelType w:val="hybridMultilevel"/>
     <w:tmpl w:val="3E28E354"/>
@@ -6827,7 +7084,7 @@
       </w:pPr>
     </w:lvl>
   </w:abstractNum>
-  <w:abstractNum w:abstractNumId="25" w15:restartNumberingAfterBreak="0">
+  <w:abstractNum w:abstractNumId="26" w15:restartNumberingAfterBreak="0">
     <w:nsid w:val="4EE40766"/>
     <w:multiLevelType w:val="hybridMultilevel"/>
     <w:tmpl w:val="BB36B9A2"/>
@@ -6940,7 +7197,7 @@
       </w:rPr>
     </w:lvl>
   </w:abstractNum>
-  <w:abstractNum w:abstractNumId="26" w15:restartNumberingAfterBreak="0">
+  <w:abstractNum w:abstractNumId="27" w15:restartNumberingAfterBreak="0">
     <w:nsid w:val="5416A972"/>
     <w:multiLevelType w:val="hybridMultilevel"/>
     <w:tmpl w:val="08C02540"/>
@@ -7026,7 +7283,7 @@
       </w:pPr>
     </w:lvl>
   </w:abstractNum>
-  <w:abstractNum w:abstractNumId="27" w15:restartNumberingAfterBreak="0">
+  <w:abstractNum w:abstractNumId="28" w15:restartNumberingAfterBreak="0">
     <w:nsid w:val="54B461E4"/>
     <w:multiLevelType w:val="hybridMultilevel"/>
     <w:tmpl w:val="5FAA5D24"/>
@@ -7112,7 +7369,7 @@
       </w:pPr>
     </w:lvl>
   </w:abstractNum>
-  <w:abstractNum w:abstractNumId="28" w15:restartNumberingAfterBreak="0">
+  <w:abstractNum w:abstractNumId="29" w15:restartNumberingAfterBreak="0">
     <w:nsid w:val="562F01F2"/>
     <w:multiLevelType w:val="multilevel"/>
     <w:tmpl w:val="0409001F"/>
@@ -7198,7 +7455,7 @@
       </w:pPr>
     </w:lvl>
   </w:abstractNum>
-  <w:abstractNum w:abstractNumId="29" w15:restartNumberingAfterBreak="0">
+  <w:abstractNum w:abstractNumId="30" w15:restartNumberingAfterBreak="0">
     <w:nsid w:val="57A72A11"/>
     <w:multiLevelType w:val="hybridMultilevel"/>
     <w:tmpl w:val="BF84E620"/>
@@ -7311,7 +7568,7 @@
       </w:rPr>
     </w:lvl>
   </w:abstractNum>
-  <w:abstractNum w:abstractNumId="30" w15:restartNumberingAfterBreak="0">
+  <w:abstractNum w:abstractNumId="31" w15:restartNumberingAfterBreak="0">
     <w:nsid w:val="58725561"/>
     <w:multiLevelType w:val="hybridMultilevel"/>
     <w:tmpl w:val="3EC21710"/>
@@ -7424,7 +7681,7 @@
       </w:rPr>
     </w:lvl>
   </w:abstractNum>
-  <w:abstractNum w:abstractNumId="31" w15:restartNumberingAfterBreak="0">
+  <w:abstractNum w:abstractNumId="32" w15:restartNumberingAfterBreak="0">
     <w:nsid w:val="5DB980D8"/>
     <w:multiLevelType w:val="hybridMultilevel"/>
     <w:tmpl w:val="CDE696F6"/>
@@ -7510,7 +7767,7 @@
       </w:pPr>
     </w:lvl>
   </w:abstractNum>
-  <w:abstractNum w:abstractNumId="32" w15:restartNumberingAfterBreak="0">
+  <w:abstractNum w:abstractNumId="33" w15:restartNumberingAfterBreak="0">
     <w:nsid w:val="5F43F0CD"/>
     <w:multiLevelType w:val="hybridMultilevel"/>
     <w:tmpl w:val="4D82FD92"/>
@@ -7596,7 +7853,7 @@
       </w:pPr>
     </w:lvl>
   </w:abstractNum>
-  <w:abstractNum w:abstractNumId="33" w15:restartNumberingAfterBreak="0">
+  <w:abstractNum w:abstractNumId="34" w15:restartNumberingAfterBreak="0">
     <w:nsid w:val="621FD7D1"/>
     <w:multiLevelType w:val="hybridMultilevel"/>
     <w:tmpl w:val="24043480"/>
@@ -7709,7 +7966,7 @@
       </w:rPr>
     </w:lvl>
   </w:abstractNum>
-  <w:abstractNum w:abstractNumId="34" w15:restartNumberingAfterBreak="0">
+  <w:abstractNum w:abstractNumId="35" w15:restartNumberingAfterBreak="0">
     <w:nsid w:val="652F75DC"/>
     <w:multiLevelType w:val="hybridMultilevel"/>
     <w:tmpl w:val="B8F878F6"/>
@@ -7795,7 +8052,7 @@
       </w:pPr>
     </w:lvl>
   </w:abstractNum>
-  <w:abstractNum w:abstractNumId="35" w15:restartNumberingAfterBreak="0">
+  <w:abstractNum w:abstractNumId="36" w15:restartNumberingAfterBreak="0">
     <w:nsid w:val="6687482E"/>
     <w:multiLevelType w:val="hybridMultilevel"/>
     <w:tmpl w:val="44EC71A4"/>
@@ -7881,7 +8138,7 @@
       </w:pPr>
     </w:lvl>
   </w:abstractNum>
-  <w:abstractNum w:abstractNumId="36" w15:restartNumberingAfterBreak="0">
+  <w:abstractNum w:abstractNumId="37" w15:restartNumberingAfterBreak="0">
     <w:nsid w:val="683CED26"/>
     <w:multiLevelType w:val="hybridMultilevel"/>
     <w:tmpl w:val="768A1638"/>
@@ -7967,7 +8224,7 @@
       </w:pPr>
     </w:lvl>
   </w:abstractNum>
-  <w:abstractNum w:abstractNumId="37" w15:restartNumberingAfterBreak="0">
+  <w:abstractNum w:abstractNumId="38" w15:restartNumberingAfterBreak="0">
     <w:nsid w:val="6A17C72F"/>
     <w:multiLevelType w:val="hybridMultilevel"/>
     <w:tmpl w:val="EC54FD36"/>
@@ -8053,7 +8310,7 @@
       </w:pPr>
     </w:lvl>
   </w:abstractNum>
-  <w:abstractNum w:abstractNumId="38" w15:restartNumberingAfterBreak="0">
+  <w:abstractNum w:abstractNumId="39" w15:restartNumberingAfterBreak="0">
     <w:nsid w:val="6A306EBF"/>
     <w:multiLevelType w:val="hybridMultilevel"/>
     <w:tmpl w:val="1F3C8602"/>
@@ -8166,7 +8423,7 @@
       </w:rPr>
     </w:lvl>
   </w:abstractNum>
-  <w:abstractNum w:abstractNumId="39" w15:restartNumberingAfterBreak="0">
+  <w:abstractNum w:abstractNumId="40" w15:restartNumberingAfterBreak="0">
     <w:nsid w:val="6AEA7B6A"/>
     <w:multiLevelType w:val="hybridMultilevel"/>
     <w:tmpl w:val="A6F453DA"/>
@@ -8279,7 +8536,7 @@
       </w:rPr>
     </w:lvl>
   </w:abstractNum>
-  <w:abstractNum w:abstractNumId="40" w15:restartNumberingAfterBreak="0">
+  <w:abstractNum w:abstractNumId="41" w15:restartNumberingAfterBreak="0">
     <w:nsid w:val="6D940209"/>
     <w:multiLevelType w:val="hybridMultilevel"/>
     <w:tmpl w:val="A0DA370C"/>
@@ -8392,7 +8649,7 @@
       </w:rPr>
     </w:lvl>
   </w:abstractNum>
-  <w:abstractNum w:abstractNumId="41" w15:restartNumberingAfterBreak="0">
+  <w:abstractNum w:abstractNumId="42" w15:restartNumberingAfterBreak="0">
     <w:nsid w:val="6EAB124C"/>
     <w:multiLevelType w:val="hybridMultilevel"/>
     <w:tmpl w:val="BCF23018"/>
@@ -8478,7 +8735,7 @@
       </w:pPr>
     </w:lvl>
   </w:abstractNum>
-  <w:abstractNum w:abstractNumId="42" w15:restartNumberingAfterBreak="0">
+  <w:abstractNum w:abstractNumId="43" w15:restartNumberingAfterBreak="0">
     <w:nsid w:val="71BC86EF"/>
     <w:multiLevelType w:val="hybridMultilevel"/>
     <w:tmpl w:val="749E5640"/>
@@ -8591,7 +8848,7 @@
       </w:rPr>
     </w:lvl>
   </w:abstractNum>
-  <w:abstractNum w:abstractNumId="43" w15:restartNumberingAfterBreak="0">
+  <w:abstractNum w:abstractNumId="44" w15:restartNumberingAfterBreak="0">
     <w:nsid w:val="723F3C0F"/>
     <w:multiLevelType w:val="hybridMultilevel"/>
     <w:tmpl w:val="77520358"/>
@@ -8704,7 +8961,7 @@
       </w:rPr>
     </w:lvl>
   </w:abstractNum>
-  <w:abstractNum w:abstractNumId="44" w15:restartNumberingAfterBreak="0">
+  <w:abstractNum w:abstractNumId="45" w15:restartNumberingAfterBreak="0">
     <w:nsid w:val="72783A4C"/>
     <w:multiLevelType w:val="multilevel"/>
     <w:tmpl w:val="0409001F"/>
@@ -8790,7 +9047,7 @@
       </w:pPr>
     </w:lvl>
   </w:abstractNum>
-  <w:abstractNum w:abstractNumId="45" w15:restartNumberingAfterBreak="0">
+  <w:abstractNum w:abstractNumId="46" w15:restartNumberingAfterBreak="0">
     <w:nsid w:val="75674624"/>
     <w:multiLevelType w:val="hybridMultilevel"/>
     <w:tmpl w:val="2BDAA684"/>
@@ -8903,7 +9160,7 @@
       </w:rPr>
     </w:lvl>
   </w:abstractNum>
-  <w:abstractNum w:abstractNumId="46" w15:restartNumberingAfterBreak="0">
+  <w:abstractNum w:abstractNumId="47" w15:restartNumberingAfterBreak="0">
     <w:nsid w:val="75AF3B95"/>
     <w:multiLevelType w:val="hybridMultilevel"/>
     <w:tmpl w:val="661258C0"/>
@@ -9016,7 +9273,7 @@
       </w:rPr>
     </w:lvl>
   </w:abstractNum>
-  <w:abstractNum w:abstractNumId="47" w15:restartNumberingAfterBreak="0">
+  <w:abstractNum w:abstractNumId="48" w15:restartNumberingAfterBreak="0">
     <w:nsid w:val="7ABF36DF"/>
     <w:multiLevelType w:val="multilevel"/>
     <w:tmpl w:val="04090025"/>
@@ -9111,7 +9368,7 @@
       </w:pPr>
     </w:lvl>
   </w:abstractNum>
-  <w:abstractNum w:abstractNumId="48" w15:restartNumberingAfterBreak="0">
+  <w:abstractNum w:abstractNumId="49" w15:restartNumberingAfterBreak="0">
     <w:nsid w:val="7FDDCADB"/>
     <w:multiLevelType w:val="hybridMultilevel"/>
     <w:tmpl w:val="BEE01DE2"/>
@@ -9225,76 +9482,76 @@
     </w:lvl>
   </w:abstractNum>
   <w:num w:numId="1" w16cid:durableId="994336533">
-    <w:abstractNumId w:val="33"/>
+    <w:abstractNumId w:val="34"/>
   </w:num>
   <w:num w:numId="2" w16cid:durableId="16859814">
-    <w:abstractNumId w:val="23"/>
+    <w:abstractNumId w:val="24"/>
   </w:num>
   <w:num w:numId="3" w16cid:durableId="1939867071">
-    <w:abstractNumId w:val="38"/>
+    <w:abstractNumId w:val="39"/>
   </w:num>
   <w:num w:numId="4" w16cid:durableId="233202062">
-    <w:abstractNumId w:val="40"/>
+    <w:abstractNumId w:val="41"/>
   </w:num>
   <w:num w:numId="5" w16cid:durableId="42096668">
-    <w:abstractNumId w:val="25"/>
+    <w:abstractNumId w:val="26"/>
   </w:num>
   <w:num w:numId="6" w16cid:durableId="1340622729">
     <w:abstractNumId w:val="13"/>
   </w:num>
   <w:num w:numId="7" w16cid:durableId="403066321">
-    <w:abstractNumId w:val="48"/>
+    <w:abstractNumId w:val="49"/>
   </w:num>
   <w:num w:numId="8" w16cid:durableId="870268030">
-    <w:abstractNumId w:val="46"/>
+    <w:abstractNumId w:val="47"/>
   </w:num>
   <w:num w:numId="9" w16cid:durableId="94256687">
-    <w:abstractNumId w:val="39"/>
+    <w:abstractNumId w:val="40"/>
   </w:num>
   <w:num w:numId="10" w16cid:durableId="1448349269">
-    <w:abstractNumId w:val="29"/>
+    <w:abstractNumId w:val="30"/>
   </w:num>
   <w:num w:numId="11" w16cid:durableId="599139278">
-    <w:abstractNumId w:val="19"/>
+    <w:abstractNumId w:val="20"/>
   </w:num>
   <w:num w:numId="12" w16cid:durableId="907879669">
     <w:abstractNumId w:val="5"/>
   </w:num>
   <w:num w:numId="13" w16cid:durableId="856309424">
-    <w:abstractNumId w:val="42"/>
+    <w:abstractNumId w:val="43"/>
   </w:num>
   <w:num w:numId="14" w16cid:durableId="1756627788">
     <w:abstractNumId w:val="11"/>
   </w:num>
   <w:num w:numId="15" w16cid:durableId="288973551">
-    <w:abstractNumId w:val="27"/>
+    <w:abstractNumId w:val="28"/>
   </w:num>
   <w:num w:numId="16" w16cid:durableId="329411711">
     <w:abstractNumId w:val="0"/>
   </w:num>
   <w:num w:numId="17" w16cid:durableId="20906668">
+    <w:abstractNumId w:val="37"/>
+  </w:num>
+  <w:num w:numId="18" w16cid:durableId="1635408413">
     <w:abstractNumId w:val="36"/>
   </w:num>
-  <w:num w:numId="18" w16cid:durableId="1635408413">
-    <w:abstractNumId w:val="35"/>
-  </w:num>
   <w:num w:numId="19" w16cid:durableId="652293171">
-    <w:abstractNumId w:val="31"/>
+    <w:abstractNumId w:val="32"/>
   </w:num>
   <w:num w:numId="20" w16cid:durableId="1614942761">
     <w:abstractNumId w:val="4"/>
   </w:num>
   <w:num w:numId="21" w16cid:durableId="2000764084">
-    <w:abstractNumId w:val="37"/>
+    <w:abstractNumId w:val="38"/>
   </w:num>
   <w:num w:numId="22" w16cid:durableId="1739671523">
-    <w:abstractNumId w:val="18"/>
+    <w:abstractNumId w:val="19"/>
   </w:num>
   <w:num w:numId="23" w16cid:durableId="616525940">
-    <w:abstractNumId w:val="24"/>
+    <w:abstractNumId w:val="25"/>
   </w:num>
   <w:num w:numId="24" w16cid:durableId="1845826060">
-    <w:abstractNumId w:val="41"/>
+    <w:abstractNumId w:val="42"/>
   </w:num>
   <w:num w:numId="25" w16cid:durableId="960113283">
     <w:abstractNumId w:val="8"/>
@@ -9303,13 +9560,13 @@
     <w:abstractNumId w:val="16"/>
   </w:num>
   <w:num w:numId="27" w16cid:durableId="1828398570">
-    <w:abstractNumId w:val="32"/>
+    <w:abstractNumId w:val="33"/>
   </w:num>
   <w:num w:numId="28" w16cid:durableId="1301575660">
-    <w:abstractNumId w:val="22"/>
+    <w:abstractNumId w:val="23"/>
   </w:num>
   <w:num w:numId="29" w16cid:durableId="1836333228">
-    <w:abstractNumId w:val="26"/>
+    <w:abstractNumId w:val="27"/>
   </w:num>
   <w:num w:numId="30" w16cid:durableId="44258159">
     <w:abstractNumId w:val="1"/>
@@ -9321,16 +9578,16 @@
     <w:abstractNumId w:val="9"/>
   </w:num>
   <w:num w:numId="33" w16cid:durableId="1959986992">
-    <w:abstractNumId w:val="34"/>
+    <w:abstractNumId w:val="35"/>
   </w:num>
   <w:num w:numId="34" w16cid:durableId="1395007836">
-    <w:abstractNumId w:val="47"/>
+    <w:abstractNumId w:val="48"/>
   </w:num>
   <w:num w:numId="35" w16cid:durableId="682129762">
-    <w:abstractNumId w:val="44"/>
+    <w:abstractNumId w:val="45"/>
   </w:num>
   <w:num w:numId="36" w16cid:durableId="2055689847">
-    <w:abstractNumId w:val="28"/>
+    <w:abstractNumId w:val="29"/>
   </w:num>
   <w:num w:numId="37" w16cid:durableId="740519526">
     <w:abstractNumId w:val="3"/>
@@ -9339,22 +9596,22 @@
     <w:abstractNumId w:val="15"/>
   </w:num>
   <w:num w:numId="39" w16cid:durableId="120077111">
-    <w:abstractNumId w:val="45"/>
+    <w:abstractNumId w:val="46"/>
   </w:num>
   <w:num w:numId="40" w16cid:durableId="2085956642">
-    <w:abstractNumId w:val="21"/>
+    <w:abstractNumId w:val="22"/>
   </w:num>
   <w:num w:numId="41" w16cid:durableId="297731571">
     <w:abstractNumId w:val="14"/>
   </w:num>
   <w:num w:numId="42" w16cid:durableId="535658259">
-    <w:abstractNumId w:val="30"/>
+    <w:abstractNumId w:val="31"/>
   </w:num>
   <w:num w:numId="43" w16cid:durableId="549612182">
     <w:abstractNumId w:val="12"/>
   </w:num>
   <w:num w:numId="44" w16cid:durableId="2138642135">
-    <w:abstractNumId w:val="43"/>
+    <w:abstractNumId w:val="44"/>
   </w:num>
   <w:num w:numId="45" w16cid:durableId="868223490">
     <w:abstractNumId w:val="10"/>
@@ -9363,13 +9620,16 @@
     <w:abstractNumId w:val="2"/>
   </w:num>
   <w:num w:numId="47" w16cid:durableId="387148988">
-    <w:abstractNumId w:val="20"/>
+    <w:abstractNumId w:val="21"/>
   </w:num>
   <w:num w:numId="48" w16cid:durableId="1410233896">
     <w:abstractNumId w:val="7"/>
   </w:num>
   <w:num w:numId="49" w16cid:durableId="1856382266">
     <w:abstractNumId w:val="17"/>
+  </w:num>
+  <w:num w:numId="50" w16cid:durableId="78134790">
+    <w:abstractNumId w:val="18"/>
   </w:num>
 </w:numbering>
 </file>
@@ -9887,7 +10147,6 @@
     <w:next w:val="Normal"/>
     <w:link w:val="Heading5Char"/>
     <w:uiPriority w:val="9"/>
-    <w:semiHidden/>
     <w:unhideWhenUsed/>
     <w:qFormat/>
     <w:rsid w:val="008807F0"/>
@@ -10094,7 +10353,6 @@
     <w:basedOn w:val="DefaultParagraphFont"/>
     <w:link w:val="Heading5"/>
     <w:uiPriority w:val="9"/>
-    <w:semiHidden/>
     <w:rsid w:val="008807F0"/>
     <w:rPr>
       <w:rFonts w:eastAsiaTheme="majorEastAsia" w:cstheme="majorBidi"/>
@@ -10736,6 +10994,29 @@
       <w:shd w:val="clear" w:color="auto" w:fill="E1DFDD"/>
     </w:rPr>
   </w:style>
+  <w:style w:type="paragraph" w:styleId="NormalWeb">
+    <w:name w:val="Normal (Web)"/>
+    <w:basedOn w:val="Normal"/>
+    <w:uiPriority w:val="99"/>
+    <w:semiHidden/>
+    <w:unhideWhenUsed/>
+    <w:rsid w:val="007751DA"/>
+    <w:pPr>
+      <w:spacing w:before="100" w:beforeAutospacing="1" w:after="100" w:afterAutospacing="1" w:line="240" w:lineRule="auto"/>
+    </w:pPr>
+    <w:rPr>
+      <w:rFonts w:ascii="Times New Roman" w:eastAsia="Times New Roman" w:hAnsi="Times New Roman" w:cs="Times New Roman"/>
+      <w:kern w:val="0"/>
+      <w:sz w:val="24"/>
+      <w:szCs w:val="24"/>
+      <w14:ligatures w14:val="none"/>
+    </w:rPr>
+  </w:style>
+  <w:style w:type="character" w:customStyle="1" w:styleId="apple-converted-space">
+    <w:name w:val="apple-converted-space"/>
+    <w:basedOn w:val="DefaultParagraphFont"/>
+    <w:rsid w:val="007751DA"/>
+  </w:style>
 </w:styles>
 </file>
 
@@ -10798,7 +11079,7 @@
     <w:charset w:val="00"/>
     <w:family w:val="modern"/>
     <w:pitch w:val="fixed"/>
-    <w:sig w:usb0="E0002EFF" w:usb1="C0007843" w:usb2="00000009" w:usb3="00000000" w:csb0="000001FF" w:csb1="00000000"/>
+    <w:sig w:usb0="E0002AFF" w:usb1="C0007843" w:usb2="00000009" w:usb3="00000000" w:csb0="000001FF" w:csb1="00000000"/>
   </w:font>
   <w:font w:name="Wingdings">
     <w:panose1 w:val="05000000000000000000"/>
@@ -10819,7 +11100,7 @@
     <w:charset w:val="00"/>
     <w:family w:val="swiss"/>
     <w:pitch w:val="variable"/>
-    <w:sig w:usb0="E4002EFF" w:usb1="C000247B" w:usb2="00000009" w:usb3="00000000" w:csb0="000001FF" w:csb1="00000000"/>
+    <w:sig w:usb0="E0002AFF" w:usb1="C000247B" w:usb2="00000009" w:usb3="00000000" w:csb0="000001FF" w:csb1="00000000"/>
   </w:font>
   <w:font w:name="Arial">
     <w:panose1 w:val="020B0604020202020204"/>
@@ -10869,7 +11150,9 @@
   </w:compat>
   <w:rsids>
     <w:rsidRoot w:val="002E3481"/>
+    <w:rsid w:val="000634E3"/>
     <w:rsid w:val="00235B96"/>
+    <w:rsid w:val="00277525"/>
     <w:rsid w:val="002E3481"/>
     <w:rsid w:val="00300C11"/>
     <w:rsid w:val="00376212"/>
@@ -10879,13 +11162,17 @@
     <w:rsid w:val="00597FD0"/>
     <w:rsid w:val="005A1D2B"/>
     <w:rsid w:val="006D7AC7"/>
+    <w:rsid w:val="00797E59"/>
     <w:rsid w:val="007A3068"/>
     <w:rsid w:val="00826915"/>
     <w:rsid w:val="008A4BF2"/>
     <w:rsid w:val="0091242C"/>
     <w:rsid w:val="00C6551D"/>
+    <w:rsid w:val="00D44B8C"/>
     <w:rsid w:val="00D75F52"/>
+    <w:rsid w:val="00D835DE"/>
     <w:rsid w:val="00F0585F"/>
+    <w:rsid w:val="00F24313"/>
     <w:rsid w:val="00FD41EC"/>
   </w:rsids>
   <m:mathPr>

</xml_diff>

<commit_message>
Initial code w/ DB script
</commit_message>
<xml_diff>
--- a/doc/development/HPCDATAMGM-2088 - External Archive Auto-Tiering.docx
+++ b/doc/development/HPCDATAMGM-2088 - External Archive Auto-Tiering.docx
@@ -119,7 +119,7 @@
           <w:iCs w:val="0"/>
         </w:rPr>
       </w:pPr>
-      <w:bookmarkStart w:id="0" w:name="_Toc216799153"/>
+      <w:bookmarkStart w:id="0" w:name="_Toc220160280"/>
       <w:r>
         <w:rPr>
           <w:rStyle w:val="IntenseEmphasis"/>
@@ -397,7 +397,7 @@
             </w:rPr>
             <w:fldChar w:fldCharType="separate"/>
           </w:r>
-          <w:hyperlink w:anchor="_Toc216799153" w:history="1">
+          <w:hyperlink w:anchor="_Toc220160280" w:history="1">
             <w:r>
               <w:rPr>
                 <w:rStyle w:val="Hyperlink"/>
@@ -424,7 +424,7 @@
                 <w:noProof/>
                 <w:webHidden/>
               </w:rPr>
-              <w:instrText xml:space="preserve"> PAGEREF _Toc216799153 \h </w:instrText>
+              <w:instrText xml:space="preserve"> PAGEREF _Toc220160280 \h </w:instrText>
             </w:r>
             <w:r>
               <w:rPr>
@@ -469,7 +469,7 @@
               <w:szCs w:val="24"/>
             </w:rPr>
           </w:pPr>
-          <w:hyperlink w:anchor="_Toc216799154" w:history="1">
+          <w:hyperlink w:anchor="_Toc220160281" w:history="1">
             <w:r>
               <w:rPr>
                 <w:rStyle w:val="Hyperlink"/>
@@ -512,7 +512,7 @@
                 <w:noProof/>
                 <w:webHidden/>
               </w:rPr>
-              <w:instrText xml:space="preserve"> PAGEREF _Toc216799154 \h </w:instrText>
+              <w:instrText xml:space="preserve"> PAGEREF _Toc220160281 \h </w:instrText>
             </w:r>
             <w:r>
               <w:rPr>
@@ -557,7 +557,7 @@
               <w:szCs w:val="24"/>
             </w:rPr>
           </w:pPr>
-          <w:hyperlink w:anchor="_Toc216799155" w:history="1">
+          <w:hyperlink w:anchor="_Toc220160282" w:history="1">
             <w:r>
               <w:rPr>
                 <w:rStyle w:val="Hyperlink"/>
@@ -600,7 +600,7 @@
                 <w:noProof/>
                 <w:webHidden/>
               </w:rPr>
-              <w:instrText xml:space="preserve"> PAGEREF _Toc216799155 \h </w:instrText>
+              <w:instrText xml:space="preserve"> PAGEREF _Toc220160282 \h </w:instrText>
             </w:r>
             <w:r>
               <w:rPr>
@@ -645,7 +645,7 @@
               <w:szCs w:val="24"/>
             </w:rPr>
           </w:pPr>
-          <w:hyperlink w:anchor="_Toc216799156" w:history="1">
+          <w:hyperlink w:anchor="_Toc220160283" w:history="1">
             <w:r>
               <w:rPr>
                 <w:rStyle w:val="Hyperlink"/>
@@ -688,7 +688,7 @@
                 <w:noProof/>
                 <w:webHidden/>
               </w:rPr>
-              <w:instrText xml:space="preserve"> PAGEREF _Toc216799156 \h </w:instrText>
+              <w:instrText xml:space="preserve"> PAGEREF _Toc220160283 \h </w:instrText>
             </w:r>
             <w:r>
               <w:rPr>
@@ -733,7 +733,7 @@
               <w:szCs w:val="24"/>
             </w:rPr>
           </w:pPr>
-          <w:hyperlink w:anchor="_Toc216799157" w:history="1">
+          <w:hyperlink w:anchor="_Toc220160284" w:history="1">
             <w:r>
               <w:rPr>
                 <w:rStyle w:val="Hyperlink"/>
@@ -776,7 +776,7 @@
                 <w:noProof/>
                 <w:webHidden/>
               </w:rPr>
-              <w:instrText xml:space="preserve"> PAGEREF _Toc216799157 \h </w:instrText>
+              <w:instrText xml:space="preserve"> PAGEREF _Toc220160284 \h </w:instrText>
             </w:r>
             <w:r>
               <w:rPr>
@@ -821,7 +821,7 @@
               <w:szCs w:val="24"/>
             </w:rPr>
           </w:pPr>
-          <w:hyperlink w:anchor="_Toc216799158" w:history="1">
+          <w:hyperlink w:anchor="_Toc220160285" w:history="1">
             <w:r>
               <w:rPr>
                 <w:rStyle w:val="Hyperlink"/>
@@ -864,7 +864,7 @@
                 <w:noProof/>
                 <w:webHidden/>
               </w:rPr>
-              <w:instrText xml:space="preserve"> PAGEREF _Toc216799158 \h </w:instrText>
+              <w:instrText xml:space="preserve"> PAGEREF _Toc220160285 \h </w:instrText>
             </w:r>
             <w:r>
               <w:rPr>
@@ -909,7 +909,7 @@
               <w:szCs w:val="24"/>
             </w:rPr>
           </w:pPr>
-          <w:hyperlink w:anchor="_Toc216799159" w:history="1">
+          <w:hyperlink w:anchor="_Toc220160286" w:history="1">
             <w:r>
               <w:rPr>
                 <w:rStyle w:val="Hyperlink"/>
@@ -952,7 +952,7 @@
                 <w:noProof/>
                 <w:webHidden/>
               </w:rPr>
-              <w:instrText xml:space="preserve"> PAGEREF _Toc216799159 \h </w:instrText>
+              <w:instrText xml:space="preserve"> PAGEREF _Toc220160286 \h </w:instrText>
             </w:r>
             <w:r>
               <w:rPr>
@@ -997,7 +997,7 @@
               <w:szCs w:val="24"/>
             </w:rPr>
           </w:pPr>
-          <w:hyperlink w:anchor="_Toc216799160" w:history="1">
+          <w:hyperlink w:anchor="_Toc220160287" w:history="1">
             <w:r>
               <w:rPr>
                 <w:rStyle w:val="Hyperlink"/>
@@ -1040,7 +1040,7 @@
                 <w:noProof/>
                 <w:webHidden/>
               </w:rPr>
-              <w:instrText xml:space="preserve"> PAGEREF _Toc216799160 \h </w:instrText>
+              <w:instrText xml:space="preserve"> PAGEREF _Toc220160287 \h </w:instrText>
             </w:r>
             <w:r>
               <w:rPr>
@@ -1085,7 +1085,7 @@
               <w:szCs w:val="24"/>
             </w:rPr>
           </w:pPr>
-          <w:hyperlink w:anchor="_Toc216799161" w:history="1">
+          <w:hyperlink w:anchor="_Toc220160288" w:history="1">
             <w:r>
               <w:rPr>
                 <w:rStyle w:val="Hyperlink"/>
@@ -1128,7 +1128,7 @@
                 <w:noProof/>
                 <w:webHidden/>
               </w:rPr>
-              <w:instrText xml:space="preserve"> PAGEREF _Toc216799161 \h </w:instrText>
+              <w:instrText xml:space="preserve"> PAGEREF _Toc220160288 \h </w:instrText>
             </w:r>
             <w:r>
               <w:rPr>
@@ -1173,7 +1173,7 @@
               <w:szCs w:val="24"/>
             </w:rPr>
           </w:pPr>
-          <w:hyperlink w:anchor="_Toc216799162" w:history="1">
+          <w:hyperlink w:anchor="_Toc220160289" w:history="1">
             <w:r>
               <w:rPr>
                 <w:rStyle w:val="Hyperlink"/>
@@ -1216,7 +1216,7 @@
                 <w:noProof/>
                 <w:webHidden/>
               </w:rPr>
-              <w:instrText xml:space="preserve"> PAGEREF _Toc216799162 \h </w:instrText>
+              <w:instrText xml:space="preserve"> PAGEREF _Toc220160289 \h </w:instrText>
             </w:r>
             <w:r>
               <w:rPr>
@@ -1261,7 +1261,7 @@
               <w:szCs w:val="24"/>
             </w:rPr>
           </w:pPr>
-          <w:hyperlink w:anchor="_Toc216799163" w:history="1">
+          <w:hyperlink w:anchor="_Toc220160290" w:history="1">
             <w:r>
               <w:rPr>
                 <w:rStyle w:val="Hyperlink"/>
@@ -1304,7 +1304,7 @@
                 <w:noProof/>
                 <w:webHidden/>
               </w:rPr>
-              <w:instrText xml:space="preserve"> PAGEREF _Toc216799163 \h </w:instrText>
+              <w:instrText xml:space="preserve"> PAGEREF _Toc220160290 \h </w:instrText>
             </w:r>
             <w:r>
               <w:rPr>
@@ -1349,7 +1349,7 @@
               <w:szCs w:val="24"/>
             </w:rPr>
           </w:pPr>
-          <w:hyperlink w:anchor="_Toc216799164" w:history="1">
+          <w:hyperlink w:anchor="_Toc220160291" w:history="1">
             <w:r>
               <w:rPr>
                 <w:rStyle w:val="Hyperlink"/>
@@ -1392,7 +1392,7 @@
                 <w:noProof/>
                 <w:webHidden/>
               </w:rPr>
-              <w:instrText xml:space="preserve"> PAGEREF _Toc216799164 \h </w:instrText>
+              <w:instrText xml:space="preserve"> PAGEREF _Toc220160291 \h </w:instrText>
             </w:r>
             <w:r>
               <w:rPr>
@@ -1437,7 +1437,7 @@
               <w:szCs w:val="24"/>
             </w:rPr>
           </w:pPr>
-          <w:hyperlink w:anchor="_Toc216799165" w:history="1">
+          <w:hyperlink w:anchor="_Toc220160292" w:history="1">
             <w:r>
               <w:rPr>
                 <w:rStyle w:val="Hyperlink"/>
@@ -1480,7 +1480,7 @@
                 <w:noProof/>
                 <w:webHidden/>
               </w:rPr>
-              <w:instrText xml:space="preserve"> PAGEREF _Toc216799165 \h </w:instrText>
+              <w:instrText xml:space="preserve"> PAGEREF _Toc220160292 \h </w:instrText>
             </w:r>
             <w:r>
               <w:rPr>
@@ -1525,7 +1525,7 @@
               <w:szCs w:val="24"/>
             </w:rPr>
           </w:pPr>
-          <w:hyperlink w:anchor="_Toc216799166" w:history="1">
+          <w:hyperlink w:anchor="_Toc220160293" w:history="1">
             <w:r>
               <w:rPr>
                 <w:rStyle w:val="Hyperlink"/>
@@ -1568,7 +1568,7 @@
                 <w:noProof/>
                 <w:webHidden/>
               </w:rPr>
-              <w:instrText xml:space="preserve"> PAGEREF _Toc216799166 \h </w:instrText>
+              <w:instrText xml:space="preserve"> PAGEREF _Toc220160293 \h </w:instrText>
             </w:r>
             <w:r>
               <w:rPr>
@@ -1613,7 +1613,7 @@
               <w:szCs w:val="24"/>
             </w:rPr>
           </w:pPr>
-          <w:hyperlink w:anchor="_Toc216799167" w:history="1">
+          <w:hyperlink w:anchor="_Toc220160294" w:history="1">
             <w:r>
               <w:rPr>
                 <w:rStyle w:val="Hyperlink"/>
@@ -1635,7 +1635,7 @@
                 <w:rStyle w:val="Hyperlink"/>
                 <w:noProof/>
               </w:rPr>
-              <w:t>DAO</w:t>
+              <w:t>API</w:t>
             </w:r>
             <w:r>
               <w:rPr>
@@ -1656,7 +1656,7 @@
                 <w:noProof/>
                 <w:webHidden/>
               </w:rPr>
-              <w:instrText xml:space="preserve"> PAGEREF _Toc216799167 \h </w:instrText>
+              <w:instrText xml:space="preserve"> PAGEREF _Toc220160294 \h </w:instrText>
             </w:r>
             <w:r>
               <w:rPr>
@@ -1677,6 +1677,101 @@
                 <w:webHidden/>
               </w:rPr>
               <w:t>6</w:t>
+            </w:r>
+            <w:r>
+              <w:rPr>
+                <w:noProof/>
+                <w:webHidden/>
+              </w:rPr>
+              <w:fldChar w:fldCharType="end"/>
+            </w:r>
+          </w:hyperlink>
+        </w:p>
+        <w:p>
+          <w:pPr>
+            <w:pStyle w:val="TOC3"/>
+            <w:tabs>
+              <w:tab w:val="left" w:pos="1440"/>
+              <w:tab w:val="right" w:leader="dot" w:pos="10790"/>
+            </w:tabs>
+            <w:rPr>
+              <w:rFonts w:eastAsiaTheme="minorEastAsia"/>
+              <w:noProof/>
+              <w:sz w:val="24"/>
+              <w:szCs w:val="24"/>
+            </w:rPr>
+          </w:pPr>
+          <w:hyperlink w:anchor="_Toc220160295" w:history="1">
+            <w:r>
+              <w:rPr>
+                <w:rStyle w:val="Hyperlink"/>
+                <w:noProof/>
+              </w:rPr>
+              <w:t>3.2.3</w:t>
+            </w:r>
+            <w:r>
+              <w:rPr>
+                <w:rFonts w:eastAsiaTheme="minorEastAsia"/>
+                <w:noProof/>
+                <w:sz w:val="24"/>
+                <w:szCs w:val="24"/>
+              </w:rPr>
+              <w:tab/>
+            </w:r>
+            <w:r>
+              <w:rPr>
+                <w:rStyle w:val="Hyperlink"/>
+                <w:noProof/>
+              </w:rPr>
+              <w:t>DA</w:t>
+            </w:r>
+            <w:r>
+              <w:rPr>
+                <w:rStyle w:val="Hyperlink"/>
+                <w:noProof/>
+              </w:rPr>
+              <w:t>O</w:t>
+            </w:r>
+            <w:r>
+              <w:rPr>
+                <w:noProof/>
+                <w:webHidden/>
+              </w:rPr>
+              <w:tab/>
+            </w:r>
+            <w:r>
+              <w:rPr>
+                <w:noProof/>
+                <w:webHidden/>
+              </w:rPr>
+              <w:fldChar w:fldCharType="begin"/>
+            </w:r>
+            <w:r>
+              <w:rPr>
+                <w:noProof/>
+                <w:webHidden/>
+              </w:rPr>
+              <w:instrText xml:space="preserve"> PAGEREF _Toc220160295 \h </w:instrText>
+            </w:r>
+            <w:r>
+              <w:rPr>
+                <w:noProof/>
+                <w:webHidden/>
+              </w:rPr>
+            </w:r>
+            <w:r>
+              <w:rPr>
+                <w:noProof/>
+                <w:webHidden/>
+              </w:rPr>
+              <w:fldChar w:fldCharType="separate"/>
+            </w:r>
+            <w:r>
+              <w:rPr>
+                <w:noProof/>
+                <w:webHidden/>
+              </w:rPr>
+              <w:t>7</w:t>
             </w:r>
             <w:r>
               <w:rPr>
@@ -1701,7 +1796,7 @@
               <w:szCs w:val="24"/>
             </w:rPr>
           </w:pPr>
-          <w:hyperlink w:anchor="_Toc216799168" w:history="1">
+          <w:hyperlink w:anchor="_Toc220160296" w:history="1">
             <w:r>
               <w:rPr>
                 <w:rStyle w:val="Hyperlink"/>
@@ -1744,7 +1839,7 @@
                 <w:noProof/>
                 <w:webHidden/>
               </w:rPr>
-              <w:instrText xml:space="preserve"> PAGEREF _Toc216799168 \h </w:instrText>
+              <w:instrText xml:space="preserve"> PAGEREF _Toc220160296 \h </w:instrText>
             </w:r>
             <w:r>
               <w:rPr>
@@ -1789,7 +1884,7 @@
               <w:szCs w:val="24"/>
             </w:rPr>
           </w:pPr>
-          <w:hyperlink w:anchor="_Toc216799169" w:history="1">
+          <w:hyperlink w:anchor="_Toc220160297" w:history="1">
             <w:r>
               <w:rPr>
                 <w:rStyle w:val="Hyperlink"/>
@@ -1832,7 +1927,7 @@
                 <w:noProof/>
                 <w:webHidden/>
               </w:rPr>
-              <w:instrText xml:space="preserve"> PAGEREF _Toc216799169 \h </w:instrText>
+              <w:instrText xml:space="preserve"> PAGEREF _Toc220160297 \h </w:instrText>
             </w:r>
             <w:r>
               <w:rPr>
@@ -1877,7 +1972,7 @@
               <w:szCs w:val="24"/>
             </w:rPr>
           </w:pPr>
-          <w:hyperlink w:anchor="_Toc216799170" w:history="1">
+          <w:hyperlink w:anchor="_Toc220160298" w:history="1">
             <w:r>
               <w:rPr>
                 <w:rStyle w:val="Hyperlink"/>
@@ -1920,7 +2015,7 @@
                 <w:noProof/>
                 <w:webHidden/>
               </w:rPr>
-              <w:instrText xml:space="preserve"> PAGEREF _Toc216799170 \h </w:instrText>
+              <w:instrText xml:space="preserve"> PAGEREF _Toc220160298 \h </w:instrText>
             </w:r>
             <w:r>
               <w:rPr>
@@ -1965,7 +2060,7 @@
               <w:szCs w:val="24"/>
             </w:rPr>
           </w:pPr>
-          <w:hyperlink w:anchor="_Toc216799171" w:history="1">
+          <w:hyperlink w:anchor="_Toc220160299" w:history="1">
             <w:r>
               <w:rPr>
                 <w:rStyle w:val="Hyperlink"/>
@@ -2008,7 +2103,7 @@
                 <w:noProof/>
                 <w:webHidden/>
               </w:rPr>
-              <w:instrText xml:space="preserve"> PAGEREF _Toc216799171 \h </w:instrText>
+              <w:instrText xml:space="preserve"> PAGEREF _Toc220160299 \h </w:instrText>
             </w:r>
             <w:r>
               <w:rPr>
@@ -2053,7 +2148,7 @@
               <w:szCs w:val="24"/>
             </w:rPr>
           </w:pPr>
-          <w:hyperlink w:anchor="_Toc216799172" w:history="1">
+          <w:hyperlink w:anchor="_Toc220160300" w:history="1">
             <w:r>
               <w:rPr>
                 <w:rStyle w:val="Hyperlink"/>
@@ -2096,7 +2191,7 @@
                 <w:noProof/>
                 <w:webHidden/>
               </w:rPr>
-              <w:instrText xml:space="preserve"> PAGEREF _Toc216799172 \h </w:instrText>
+              <w:instrText xml:space="preserve"> PAGEREF _Toc220160300 \h </w:instrText>
             </w:r>
             <w:r>
               <w:rPr>
@@ -2141,7 +2236,7 @@
               <w:szCs w:val="24"/>
             </w:rPr>
           </w:pPr>
-          <w:hyperlink w:anchor="_Toc216799173" w:history="1">
+          <w:hyperlink w:anchor="_Toc220160301" w:history="1">
             <w:r>
               <w:rPr>
                 <w:rStyle w:val="Hyperlink"/>
@@ -2184,7 +2279,7 @@
                 <w:noProof/>
                 <w:webHidden/>
               </w:rPr>
-              <w:instrText xml:space="preserve"> PAGEREF _Toc216799173 \h </w:instrText>
+              <w:instrText xml:space="preserve"> PAGEREF _Toc220160301 \h </w:instrText>
             </w:r>
             <w:r>
               <w:rPr>
@@ -2204,7 +2299,7 @@
                 <w:noProof/>
                 <w:webHidden/>
               </w:rPr>
-              <w:t>7</w:t>
+              <w:t>8</w:t>
             </w:r>
             <w:r>
               <w:rPr>
@@ -2243,7 +2338,7 @@
       <w:pPr>
         <w:pStyle w:val="Heading1"/>
       </w:pPr>
-      <w:bookmarkStart w:id="1" w:name="_Toc216799154"/>
+      <w:bookmarkStart w:id="1" w:name="_Toc220160281"/>
       <w:r>
         <w:lastRenderedPageBreak/>
         <w:t>Introduction</w:t>
@@ -2254,7 +2349,7 @@
       <w:pPr>
         <w:pStyle w:val="Heading2"/>
       </w:pPr>
-      <w:bookmarkStart w:id="2" w:name="_Toc216799155"/>
+      <w:bookmarkStart w:id="2" w:name="_Toc220160282"/>
       <w:r>
         <w:t>Purpose of this document</w:t>
       </w:r>
@@ -2272,7 +2367,7 @@
       <w:pPr>
         <w:pStyle w:val="Heading2"/>
       </w:pPr>
-      <w:bookmarkStart w:id="3" w:name="_Toc216799156"/>
+      <w:bookmarkStart w:id="3" w:name="_Toc220160283"/>
       <w:r>
         <w:t>Background</w:t>
       </w:r>
@@ -2320,7 +2415,7 @@
       <w:pPr>
         <w:pStyle w:val="Heading2"/>
       </w:pPr>
-      <w:bookmarkStart w:id="4" w:name="_Toc216799157"/>
+      <w:bookmarkStart w:id="4" w:name="_Toc220160284"/>
       <w:r>
         <w:t>Scope</w:t>
       </w:r>
@@ -2338,7 +2433,7 @@
       <w:pPr>
         <w:pStyle w:val="Heading2"/>
       </w:pPr>
-      <w:bookmarkStart w:id="5" w:name="_Toc216799158"/>
+      <w:bookmarkStart w:id="5" w:name="_Toc220160285"/>
       <w:r>
         <w:t>Assumptions</w:t>
       </w:r>
@@ -2404,7 +2499,7 @@
       <w:pPr>
         <w:pStyle w:val="Heading2"/>
       </w:pPr>
-      <w:bookmarkStart w:id="6" w:name="_Toc216799159"/>
+      <w:bookmarkStart w:id="6" w:name="_Toc220160286"/>
       <w:r>
         <w:t>Constraints</w:t>
       </w:r>
@@ -2414,7 +2509,7 @@
       <w:pPr>
         <w:pStyle w:val="Heading1"/>
       </w:pPr>
-      <w:bookmarkStart w:id="7" w:name="_Toc216799160"/>
+      <w:bookmarkStart w:id="7" w:name="_Toc220160287"/>
       <w:r>
         <w:t>Architecture Design</w:t>
       </w:r>
@@ -2424,7 +2519,7 @@
       <w:pPr>
         <w:pStyle w:val="Heading2"/>
       </w:pPr>
-      <w:bookmarkStart w:id="8" w:name="_Toc216799161"/>
+      <w:bookmarkStart w:id="8" w:name="_Toc220160288"/>
       <w:r>
         <w:t>Hardware Architecture</w:t>
       </w:r>
@@ -2434,7 +2529,7 @@
       <w:pPr>
         <w:pStyle w:val="Heading2"/>
       </w:pPr>
-      <w:bookmarkStart w:id="9" w:name="_Toc216799162"/>
+      <w:bookmarkStart w:id="9" w:name="_Toc220160289"/>
       <w:r>
         <w:t xml:space="preserve">Software </w:t>
       </w:r>
@@ -2447,7 +2542,7 @@
       <w:pPr>
         <w:pStyle w:val="Heading1"/>
       </w:pPr>
-      <w:bookmarkStart w:id="10" w:name="_Toc216799163"/>
+      <w:bookmarkStart w:id="10" w:name="_Toc220160290"/>
       <w:r>
         <w:t>Software Design</w:t>
       </w:r>
@@ -2457,7 +2552,7 @@
       <w:pPr>
         <w:pStyle w:val="Heading2"/>
       </w:pPr>
-      <w:bookmarkStart w:id="11" w:name="_Toc216799164"/>
+      <w:bookmarkStart w:id="11" w:name="_Toc220160291"/>
       <w:r>
         <w:t>Introduction</w:t>
       </w:r>
@@ -2542,7 +2637,7 @@
       <w:pPr>
         <w:pStyle w:val="Heading2"/>
       </w:pPr>
-      <w:bookmarkStart w:id="12" w:name="_Toc216799165"/>
+      <w:bookmarkStart w:id="12" w:name="_Toc220160292"/>
       <w:r>
         <w:t>Detailed Design</w:t>
       </w:r>
@@ -2552,7 +2647,7 @@
       <w:pPr>
         <w:pStyle w:val="Heading3"/>
       </w:pPr>
-      <w:bookmarkStart w:id="13" w:name="_Toc216799166"/>
+      <w:bookmarkStart w:id="13" w:name="_Toc220160293"/>
       <w:r>
         <w:t>Scheduled Tasks</w:t>
       </w:r>
@@ -3021,9 +3116,11 @@
       <w:pPr>
         <w:pStyle w:val="Heading3"/>
       </w:pPr>
+      <w:bookmarkStart w:id="14" w:name="_Toc220160294"/>
       <w:r>
         <w:t>API</w:t>
       </w:r>
+      <w:bookmarkEnd w:id="14"/>
     </w:p>
     <w:p>
       <w:pPr>
@@ -3072,12 +3169,12 @@
       <w:pPr>
         <w:pStyle w:val="Heading3"/>
       </w:pPr>
-      <w:bookmarkStart w:id="14" w:name="_Toc216799167"/>
+      <w:bookmarkStart w:id="15" w:name="_Toc220160295"/>
       <w:r>
         <w:lastRenderedPageBreak/>
         <w:t>DAO</w:t>
       </w:r>
-      <w:bookmarkEnd w:id="14"/>
+      <w:bookmarkEnd w:id="15"/>
     </w:p>
     <w:p>
       <w:pPr>
@@ -3879,71 +3976,52 @@
       <w:pPr>
         <w:pStyle w:val="Heading2"/>
       </w:pPr>
-      <w:bookmarkStart w:id="15" w:name="_Toc216799168"/>
+      <w:bookmarkStart w:id="16" w:name="_Toc220160296"/>
       <w:r>
         <w:t>User Interface</w:t>
       </w:r>
       <w:r>
         <w:t xml:space="preserve"> Design</w:t>
-      </w:r>
-      <w:bookmarkEnd w:id="15"/>
-    </w:p>
-    <w:p>
-      <w:pPr>
-        <w:pStyle w:val="Heading2"/>
-      </w:pPr>
-      <w:bookmarkStart w:id="16" w:name="_Toc216799169"/>
-      <w:r>
-        <w:t>System Integration</w:t>
       </w:r>
       <w:bookmarkEnd w:id="16"/>
     </w:p>
     <w:p>
       <w:pPr>
-        <w:pStyle w:val="Heading1"/>
-      </w:pPr>
-      <w:bookmarkStart w:id="17" w:name="_Toc216799170"/>
-      <w:r>
-        <w:t>Database Design</w:t>
+        <w:pStyle w:val="Heading2"/>
+      </w:pPr>
+      <w:bookmarkStart w:id="17" w:name="_Toc220160297"/>
+      <w:r>
+        <w:t>System Integration</w:t>
       </w:r>
       <w:bookmarkEnd w:id="17"/>
     </w:p>
     <w:p>
       <w:pPr>
-        <w:pStyle w:val="Heading2"/>
-      </w:pPr>
-      <w:bookmarkStart w:id="18" w:name="_Toc216799171"/>
-      <w:r>
-        <w:t>Table Design</w:t>
+        <w:pStyle w:val="Heading1"/>
+      </w:pPr>
+      <w:bookmarkStart w:id="18" w:name="_Toc220160298"/>
+      <w:r>
+        <w:t>Database Design</w:t>
       </w:r>
       <w:bookmarkEnd w:id="18"/>
     </w:p>
     <w:p>
       <w:pPr>
-        <w:pStyle w:val="Heading3"/>
-      </w:pPr>
-      <w:bookmarkStart w:id="19" w:name="_Toc216799172"/>
-      <w:r>
-        <w:t>HPC_DATA_MIGRATION_TASK &amp; HPC_DATA_MIGRATION_TASK_RESULT</w:t>
+        <w:pStyle w:val="Heading2"/>
+      </w:pPr>
+      <w:bookmarkStart w:id="19" w:name="_Toc220160299"/>
+      <w:r>
+        <w:t>Table Design</w:t>
       </w:r>
       <w:bookmarkEnd w:id="19"/>
     </w:p>
     <w:p>
       <w:pPr>
-        <w:ind w:left="720"/>
-      </w:pPr>
-      <w:r>
-        <w:t>A new column AUTO_TIERING of type CHAR will be added to the tables. It will include an indicator if auto-tiering was done in this migration task</w:t>
-      </w:r>
-    </w:p>
-    <w:p>
-      <w:pPr>
         <w:pStyle w:val="Heading3"/>
       </w:pPr>
-      <w:bookmarkStart w:id="20" w:name="_Toc216799173"/>
-      <w:r>
-        <w:lastRenderedPageBreak/>
-        <w:t>HPC_DATA_MANAGEMENT_CONFIGURATION</w:t>
+      <w:bookmarkStart w:id="20" w:name="_Toc220160300"/>
+      <w:r>
+        <w:t>HPC_DATA_MIGRATION_TASK &amp; HPC_DATA_MIGRATION_TASK_RESULT</w:t>
       </w:r>
       <w:bookmarkEnd w:id="20"/>
     </w:p>
@@ -3952,13 +4030,32 @@
         <w:ind w:left="720"/>
       </w:pPr>
       <w:r>
+        <w:t>A new column AUTO_TIERING of type CHAR will be added to the tables. It will include an indicator if auto-tiering was done in this migration task</w:t>
+      </w:r>
+    </w:p>
+    <w:p>
+      <w:pPr>
+        <w:pStyle w:val="Heading3"/>
+      </w:pPr>
+      <w:bookmarkStart w:id="21" w:name="_Toc220160301"/>
+      <w:r>
+        <w:lastRenderedPageBreak/>
+        <w:t>HPC_DATA_MANAGEMENT_CONFIGURATION</w:t>
+      </w:r>
+      <w:bookmarkEnd w:id="21"/>
+    </w:p>
+    <w:p>
+      <w:pPr>
+        <w:ind w:left="720"/>
+      </w:pPr>
+      <w:r>
         <w:t xml:space="preserve">A new column </w:t>
       </w:r>
-      <w:bookmarkStart w:id="21" w:name="OLE_LINK1"/>
+      <w:bookmarkStart w:id="22" w:name="OLE_LINK1"/>
       <w:r>
         <w:t>S3_TIERING_ARCHIVE_CONFIGURATION_ID</w:t>
       </w:r>
-      <w:bookmarkEnd w:id="21"/>
+      <w:bookmarkEnd w:id="22"/>
       <w:r>
         <w:t xml:space="preserve"> of type </w:t>
       </w:r>
@@ -4337,7 +4434,7 @@
             </wp:anchor>
           </w:drawing>
         </mc:Choice>
-        <mc:Fallback xmlns:arto="http://schemas.microsoft.com/office/word/2006/arto" xmlns:a="http://schemas.openxmlformats.org/drawingml/2006/main">
+        <mc:Fallback xmlns:a="http://schemas.openxmlformats.org/drawingml/2006/main" xmlns:arto="http://schemas.microsoft.com/office/word/2006/arto">
           <w:pict>
             <v:rect id="Rectangle 72" style="position:absolute;margin-left:0;margin-top:0;width:580.8pt;height:752.4pt;z-index:251661312;visibility:visible;mso-wrap-style:square;mso-width-percent:950;mso-height-percent:950;mso-wrap-distance-left:9pt;mso-wrap-distance-top:0;mso-wrap-distance-right:9pt;mso-wrap-distance-bottom:0;mso-position-horizontal:center;mso-position-horizontal-relative:page;mso-position-vertical:center;mso-position-vertical-relative:page;mso-width-percent:950;mso-height-percent:950;mso-width-relative:page;mso-height-relative:page;v-text-anchor:middle" o:spid="_x0000_s1026" filled="f" strokecolor="#938953 [1614]" strokeweight="1.25pt" w14:anchorId="5C3517D5" o:gfxdata="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">
               <w10:wrap anchorx="page" anchory="page"/>
@@ -11161,6 +11258,7 @@
     <w:rsid w:val="005248D9"/>
     <w:rsid w:val="00597FD0"/>
     <w:rsid w:val="005A1D2B"/>
+    <w:rsid w:val="00690E31"/>
     <w:rsid w:val="006D7AC7"/>
     <w:rsid w:val="00797E59"/>
     <w:rsid w:val="007A3068"/>
@@ -11171,6 +11269,7 @@
     <w:rsid w:val="00D44B8C"/>
     <w:rsid w:val="00D75F52"/>
     <w:rsid w:val="00D835DE"/>
+    <w:rsid w:val="00DA010E"/>
     <w:rsid w:val="00F0585F"/>
     <w:rsid w:val="00F24313"/>
     <w:rsid w:val="00FD41EC"/>

</xml_diff>

<commit_message>
Done w/ auto-tiering bulk task and a new API to kick off auto-tiering for a given config id
</commit_message>
<xml_diff>
--- a/doc/development/HPCDATAMGM-2088 - External Archive Auto-Tiering.docx
+++ b/doc/development/HPCDATAMGM-2088 - External Archive Auto-Tiering.docx
@@ -1723,14 +1723,7 @@
                 <w:rStyle w:val="Hyperlink"/>
                 <w:noProof/>
               </w:rPr>
-              <w:t>DA</w:t>
-            </w:r>
-            <w:r>
-              <w:rPr>
-                <w:rStyle w:val="Hyperlink"/>
-                <w:noProof/>
-              </w:rPr>
-              <w:t>O</w:t>
+              <w:t>DAO</w:t>
             </w:r>
             <w:r>
               <w:rPr>
@@ -2747,7 +2740,13 @@
         <w:t xml:space="preserve">The task will obtain a list of HPC data management configurations which are to be included in auto-tiering scan. </w:t>
       </w:r>
       <w:r>
-        <w:t>The new S3_TIERING_ARCHIVE_CONFIGURATION_ID column will be used to identify the configurations which have auto-tiering enabled.</w:t>
+        <w:t>The new S3_</w:t>
+      </w:r>
+      <w:r>
+        <w:t>AUTO_</w:t>
+      </w:r>
+      <w:r>
+        <w:t>TIERING_ARCHIVE_CONFIGURATION_ID column will be used to identify the configurations which have auto-tiering enabled.</w:t>
       </w:r>
     </w:p>
     <w:p>
@@ -2892,6 +2891,7 @@
         </w:numPr>
       </w:pPr>
       <w:r>
+        <w:lastRenderedPageBreak/>
         <w:t>For each bulk auto-tiering task, a Trino query will be used to identify all the data objects that are included in it. A migration task of type DATA_OBJECT will be created for each file and associated with the bulk request</w:t>
       </w:r>
       <w:r>
@@ -2907,7 +2907,6 @@
         </w:numPr>
       </w:pPr>
       <w:r>
-        <w:lastRenderedPageBreak/>
         <w:t>The status of the task will be set to AUTO_TIERING</w:t>
       </w:r>
       <w:r>
@@ -3171,7 +3170,6 @@
       </w:pPr>
       <w:bookmarkStart w:id="15" w:name="_Toc220160295"/>
       <w:r>
-        <w:lastRenderedPageBreak/>
         <w:t>DAO</w:t>
       </w:r>
       <w:bookmarkEnd w:id="15"/>
@@ -4434,7 +4432,7 @@
             </wp:anchor>
           </w:drawing>
         </mc:Choice>
-        <mc:Fallback xmlns:a="http://schemas.openxmlformats.org/drawingml/2006/main" xmlns:arto="http://schemas.microsoft.com/office/word/2006/arto">
+        <mc:Fallback xmlns:arto="http://schemas.microsoft.com/office/word/2006/arto" xmlns:a="http://schemas.openxmlformats.org/drawingml/2006/main">
           <w:pict>
             <v:rect id="Rectangle 72" style="position:absolute;margin-left:0;margin-top:0;width:580.8pt;height:752.4pt;z-index:251661312;visibility:visible;mso-wrap-style:square;mso-width-percent:950;mso-height-percent:950;mso-wrap-distance-left:9pt;mso-wrap-distance-top:0;mso-wrap-distance-right:9pt;mso-wrap-distance-bottom:0;mso-position-horizontal:center;mso-position-horizontal-relative:page;mso-position-vertical:center;mso-position-vertical-relative:page;mso-width-percent:950;mso-height-percent:950;mso-width-relative:page;mso-height-relative:page;v-text-anchor:middle" o:spid="_x0000_s1026" filled="f" strokecolor="#938953 [1614]" strokeweight="1.25pt" w14:anchorId="5C3517D5" o:gfxdata="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">
               <w10:wrap anchorx="page" anchory="page"/>
@@ -11263,8 +11261,10 @@
     <w:rsid w:val="00797E59"/>
     <w:rsid w:val="007A3068"/>
     <w:rsid w:val="00826915"/>
+    <w:rsid w:val="00843A26"/>
     <w:rsid w:val="008A4BF2"/>
     <w:rsid w:val="0091242C"/>
+    <w:rsid w:val="00B74EBA"/>
     <w:rsid w:val="00C6551D"/>
     <w:rsid w:val="00D44B8C"/>
     <w:rsid w:val="00D75F52"/>

</xml_diff>